<commit_message>
Exercise 2.2 added / journal updated
</commit_message>
<xml_diff>
--- a/python-learning-journal.docx
+++ b/python-learning-journal.docx
@@ -1916,7 +1916,7 @@
           <v:shape id="_x0000_i1025" type="#_x0000_t75" style="width:451.5pt;height:214pt" o:ole="">
             <v:imagedata r:id="rId5" o:title=""/>
           </v:shape>
-          <o:OLEObject Type="Embed" ProgID="Word.OpenDocumentText.12" ShapeID="_x0000_i1025" DrawAspect="Content" ObjectID="_1772703707" r:id="rId6"/>
+          <o:OLEObject Type="Embed" ProgID="Word.OpenDocumentText.12" ShapeID="_x0000_i1025" DrawAspect="Content" ObjectID="_1772713818" r:id="rId6"/>
         </w:object>
       </w:r>
     </w:p>
@@ -4597,7 +4597,7 @@
           <w:ilvl w:val="0"/>
           <w:numId w:val="14"/>
         </w:numPr>
-        <w:spacing w:after="0" w:line="276" w:lineRule="auto"/>
+        <w:spacing w:after="0" w:line="360" w:lineRule="auto"/>
         <w:rPr>
           <w:b/>
           <w:bCs/>
@@ -4616,7 +4616,7 @@
     </w:p>
     <w:p>
       <w:pPr>
-        <w:spacing w:after="0" w:line="276" w:lineRule="auto"/>
+        <w:spacing w:after="0" w:line="360" w:lineRule="auto"/>
         <w:ind w:left="720"/>
         <w:rPr>
           <w:rFonts w:ascii="Roboto" w:hAnsi="Roboto"/>
@@ -4635,6 +4635,7 @@
     </w:p>
     <w:p>
       <w:pPr>
+        <w:spacing w:line="360" w:lineRule="auto"/>
         <w:rPr>
           <w:rFonts w:ascii="Roboto" w:eastAsia="Roboto" w:hAnsi="Roboto" w:cs="Roboto"/>
           <w:sz w:val="20"/>
@@ -4648,7 +4649,7 @@
           <w:ilvl w:val="0"/>
           <w:numId w:val="14"/>
         </w:numPr>
-        <w:spacing w:after="0" w:line="276" w:lineRule="auto"/>
+        <w:spacing w:after="0" w:line="360" w:lineRule="auto"/>
         <w:rPr>
           <w:rFonts w:ascii="Arial" w:eastAsia="Arial" w:hAnsi="Arial" w:cs="Arial"/>
           <w:b/>
@@ -4668,7 +4669,7 @@
     </w:p>
     <w:p>
       <w:pPr>
-        <w:spacing w:after="0" w:line="276" w:lineRule="auto"/>
+        <w:spacing w:after="0" w:line="360" w:lineRule="auto"/>
         <w:ind w:left="720"/>
         <w:rPr>
           <w:rFonts w:ascii="Roboto" w:eastAsia="Roboto" w:hAnsi="Roboto" w:cs="Roboto"/>
@@ -4687,7 +4688,51 @@
     </w:p>
     <w:p>
       <w:pPr>
-        <w:spacing w:after="0" w:line="276" w:lineRule="auto"/>
+        <w:spacing w:after="0" w:line="360" w:lineRule="auto"/>
+        <w:ind w:left="720"/>
+        <w:rPr>
+          <w:rFonts w:ascii="Roboto" w:eastAsia="Roboto" w:hAnsi="Roboto" w:cs="Roboto"/>
+          <w:sz w:val="20"/>
+          <w:szCs w:val="20"/>
+        </w:rPr>
+      </w:pPr>
+    </w:p>
+    <w:p>
+      <w:pPr>
+        <w:spacing w:after="0" w:line="360" w:lineRule="auto"/>
+        <w:ind w:left="720"/>
+        <w:rPr>
+          <w:rFonts w:ascii="Roboto" w:eastAsia="Roboto" w:hAnsi="Roboto" w:cs="Roboto"/>
+          <w:sz w:val="20"/>
+          <w:szCs w:val="20"/>
+        </w:rPr>
+      </w:pPr>
+    </w:p>
+    <w:p>
+      <w:pPr>
+        <w:spacing w:after="0" w:line="360" w:lineRule="auto"/>
+        <w:ind w:left="720"/>
+        <w:rPr>
+          <w:rFonts w:ascii="Roboto" w:eastAsia="Roboto" w:hAnsi="Roboto" w:cs="Roboto"/>
+          <w:sz w:val="20"/>
+          <w:szCs w:val="20"/>
+        </w:rPr>
+      </w:pPr>
+    </w:p>
+    <w:p>
+      <w:pPr>
+        <w:spacing w:after="0" w:line="360" w:lineRule="auto"/>
+        <w:ind w:left="720"/>
+        <w:rPr>
+          <w:rFonts w:ascii="Roboto" w:eastAsia="Roboto" w:hAnsi="Roboto" w:cs="Roboto"/>
+          <w:sz w:val="20"/>
+          <w:szCs w:val="20"/>
+        </w:rPr>
+      </w:pPr>
+    </w:p>
+    <w:p>
+      <w:pPr>
+        <w:spacing w:after="0" w:line="360" w:lineRule="auto"/>
         <w:ind w:left="720"/>
         <w:rPr>
           <w:rFonts w:ascii="Roboto" w:eastAsia="Roboto" w:hAnsi="Roboto" w:cs="Roboto"/>
@@ -4702,7 +4747,7 @@
           <w:ilvl w:val="0"/>
           <w:numId w:val="14"/>
         </w:numPr>
-        <w:spacing w:after="0" w:line="276" w:lineRule="auto"/>
+        <w:spacing w:after="0" w:line="360" w:lineRule="auto"/>
         <w:rPr>
           <w:rFonts w:ascii="Arial" w:eastAsia="Arial" w:hAnsi="Arial" w:cs="Arial"/>
           <w:b/>
@@ -4717,6 +4762,7 @@
           <w:sz w:val="20"/>
           <w:szCs w:val="20"/>
         </w:rPr>
+        <w:lastRenderedPageBreak/>
         <w:t>Now that you’ve had an introduction to the Django framework, write down three goals you have for yourself and your learning process during this Achievement. You can reflect on the following questions if it helps:</w:t>
       </w:r>
     </w:p>
@@ -4726,7 +4772,7 @@
           <w:ilvl w:val="0"/>
           <w:numId w:val="15"/>
         </w:numPr>
-        <w:spacing w:after="0" w:line="276" w:lineRule="auto"/>
+        <w:spacing w:after="0" w:line="360" w:lineRule="auto"/>
         <w:rPr>
           <w:b/>
           <w:bCs/>
@@ -4745,7 +4791,7 @@
     </w:p>
     <w:p>
       <w:pPr>
-        <w:spacing w:after="0" w:line="276" w:lineRule="auto"/>
+        <w:spacing w:after="0" w:line="360" w:lineRule="auto"/>
         <w:ind w:left="1440"/>
       </w:pPr>
       <w:r>
@@ -4754,7 +4800,7 @@
     </w:p>
     <w:p>
       <w:pPr>
-        <w:spacing w:after="0" w:line="276" w:lineRule="auto"/>
+        <w:spacing w:after="0" w:line="360" w:lineRule="auto"/>
         <w:ind w:left="1440"/>
       </w:pPr>
     </w:p>
@@ -4764,7 +4810,7 @@
           <w:ilvl w:val="0"/>
           <w:numId w:val="15"/>
         </w:numPr>
-        <w:spacing w:after="0" w:line="276" w:lineRule="auto"/>
+        <w:spacing w:after="0" w:line="360" w:lineRule="auto"/>
         <w:rPr>
           <w:b/>
           <w:bCs/>
@@ -4783,7 +4829,7 @@
     </w:p>
     <w:p>
       <w:pPr>
-        <w:spacing w:after="0" w:line="276" w:lineRule="auto"/>
+        <w:spacing w:after="0" w:line="360" w:lineRule="auto"/>
         <w:ind w:left="1440"/>
       </w:pPr>
       <w:r>
@@ -4792,7 +4838,7 @@
     </w:p>
     <w:p>
       <w:pPr>
-        <w:spacing w:after="0" w:line="276" w:lineRule="auto"/>
+        <w:spacing w:after="0" w:line="360" w:lineRule="auto"/>
         <w:ind w:left="1440"/>
       </w:pPr>
     </w:p>
@@ -4802,10 +4848,285 @@
           <w:ilvl w:val="0"/>
           <w:numId w:val="15"/>
         </w:numPr>
-        <w:spacing w:after="0" w:line="276" w:lineRule="auto"/>
-        <w:rPr>
-          <w:b/>
-          <w:bCs/>
+        <w:spacing w:after="0" w:line="360" w:lineRule="auto"/>
+        <w:rPr>
+          <w:b/>
+          <w:bCs/>
+        </w:rPr>
+      </w:pPr>
+      <w:r>
+        <w:rPr>
+          <w:rFonts w:ascii="Roboto" w:eastAsia="Roboto" w:hAnsi="Roboto" w:cs="Roboto"/>
+          <w:b/>
+          <w:bCs/>
+          <w:sz w:val="20"/>
+          <w:szCs w:val="20"/>
+        </w:rPr>
+        <w:t>Where or what do you see yourself working on after you complete this Achievement?</w:t>
+      </w:r>
+    </w:p>
+    <w:p>
+      <w:pPr>
+        <w:spacing w:after="0" w:line="360" w:lineRule="auto"/>
+        <w:ind w:left="1440"/>
+      </w:pPr>
+      <w:r>
+        <w:t xml:space="preserve">After completing this </w:t>
+      </w:r>
+      <w:r>
+        <w:t>a</w:t>
+      </w:r>
+      <w:r>
+        <w:t>chievement, I see myself confidently building and deploying robust web applications with Django, potentially focusing on developing dynamic websites or backend services for start-ups or personal projects.</w:t>
+      </w:r>
+    </w:p>
+    <w:p>
+      <w:pPr>
+        <w:pStyle w:val="ListParagraph"/>
+        <w:spacing w:after="0" w:line="360" w:lineRule="auto"/>
+        <w:ind w:left="1440"/>
+        <w:rPr>
+          <w:rFonts w:ascii="Roboto" w:eastAsia="Roboto" w:hAnsi="Roboto" w:cs="Roboto"/>
+          <w:sz w:val="20"/>
+          <w:szCs w:val="20"/>
+        </w:rPr>
+      </w:pPr>
+    </w:p>
+    <w:p>
+      <w:pPr>
+        <w:pStyle w:val="Heading3"/>
+        <w:rPr>
+          <w:rFonts w:eastAsia="Arial"/>
+        </w:rPr>
+      </w:pPr>
+      <w:r>
+        <w:rPr>
+          <w:rFonts w:ascii="Oswald" w:eastAsia="Oswald" w:hAnsi="Oswald" w:cs="Oswald"/>
+          <w:color w:val="000000"/>
+          <w:sz w:val="32"/>
+          <w:szCs w:val="32"/>
+        </w:rPr>
+        <w:t>Exercise 2.2: Django Project Set Up</w:t>
+      </w:r>
+    </w:p>
+    <w:p>
+      <w:pPr>
+        <w:spacing w:line="360" w:lineRule="auto"/>
+        <w:rPr>
+          <w:rFonts w:ascii="Oswald" w:eastAsia="Oswald" w:hAnsi="Oswald" w:cs="Oswald"/>
+          <w:sz w:val="24"/>
+          <w:szCs w:val="24"/>
+        </w:rPr>
+      </w:pPr>
+      <w:r>
+        <w:rPr>
+          <w:rFonts w:ascii="Oswald" w:eastAsia="Oswald" w:hAnsi="Oswald" w:cs="Oswald"/>
+          <w:sz w:val="24"/>
+          <w:szCs w:val="24"/>
+        </w:rPr>
+        <w:t>Reflection questions</w:t>
+      </w:r>
+    </w:p>
+    <w:p>
+      <w:pPr>
+        <w:numPr>
+          <w:ilvl w:val="0"/>
+          <w:numId w:val="16"/>
+        </w:numPr>
+        <w:spacing w:after="0" w:line="360" w:lineRule="auto"/>
+        <w:rPr>
+          <w:rFonts w:ascii="Roboto" w:eastAsia="Roboto" w:hAnsi="Roboto" w:cs="Roboto"/>
+          <w:b/>
+          <w:bCs/>
+          <w:sz w:val="20"/>
+          <w:szCs w:val="20"/>
+        </w:rPr>
+      </w:pPr>
+      <w:r>
+        <w:rPr>
+          <w:rFonts w:ascii="Roboto" w:eastAsia="Roboto" w:hAnsi="Roboto" w:cs="Roboto"/>
+          <w:b/>
+          <w:bCs/>
+          <w:sz w:val="20"/>
+          <w:szCs w:val="20"/>
+        </w:rPr>
+        <w:t xml:space="preserve">Suppose you’re in an interview. The interviewer gives you their company’s website as an example, asking you to convert the website and its different parts into Django terms. How would you proceed? For this question, you can think about your dream company and look at their website for reference. </w:t>
+      </w:r>
+    </w:p>
+    <w:p>
+      <w:pPr>
+        <w:spacing w:line="360" w:lineRule="auto"/>
+        <w:ind w:left="720"/>
+        <w:rPr>
+          <w:rFonts w:ascii="Roboto" w:eastAsia="Roboto" w:hAnsi="Roboto" w:cs="Roboto"/>
+          <w:b/>
+          <w:bCs/>
+          <w:sz w:val="20"/>
+          <w:szCs w:val="20"/>
+        </w:rPr>
+      </w:pPr>
+      <w:r>
+        <w:rPr>
+          <w:rFonts w:ascii="Roboto" w:eastAsia="Roboto" w:hAnsi="Roboto" w:cs="Roboto"/>
+          <w:b/>
+          <w:bCs/>
+          <w:sz w:val="20"/>
+          <w:szCs w:val="20"/>
+        </w:rPr>
+        <w:t>(</w:t>
+      </w:r>
+      <w:r>
+        <w:rPr>
+          <w:rFonts w:ascii="Roboto" w:eastAsia="Roboto" w:hAnsi="Roboto" w:cs="Roboto"/>
+          <w:b/>
+          <w:bCs/>
+          <w:i/>
+          <w:sz w:val="20"/>
+          <w:szCs w:val="20"/>
+        </w:rPr>
+        <w:t>Hint: In the Exercise, you saw the example of the CareerFoundry website in the Project and Apps section.</w:t>
+      </w:r>
+      <w:r>
+        <w:rPr>
+          <w:rFonts w:ascii="Roboto" w:eastAsia="Roboto" w:hAnsi="Roboto" w:cs="Roboto"/>
+          <w:b/>
+          <w:bCs/>
+          <w:sz w:val="20"/>
+          <w:szCs w:val="20"/>
+        </w:rPr>
+        <w:t>)</w:t>
+      </w:r>
+    </w:p>
+    <w:p>
+      <w:pPr>
+        <w:spacing w:line="360" w:lineRule="auto"/>
+        <w:ind w:left="720"/>
+        <w:rPr>
+          <w:rFonts w:ascii="Roboto" w:eastAsia="Roboto" w:hAnsi="Roboto" w:cs="Roboto"/>
+          <w:sz w:val="20"/>
+          <w:szCs w:val="20"/>
+        </w:rPr>
+      </w:pPr>
+      <w:r>
+        <w:rPr>
+          <w:rFonts w:ascii="Roboto" w:eastAsia="Roboto" w:hAnsi="Roboto" w:cs="Roboto"/>
+          <w:sz w:val="20"/>
+          <w:szCs w:val="20"/>
+        </w:rPr>
+        <w:t xml:space="preserve">For the Spotify website, viewed through the lens of Django, the entire website is a project named "Spotify". Within this project, we </w:t>
+      </w:r>
+      <w:r>
+        <w:rPr>
+          <w:rFonts w:ascii="Roboto" w:eastAsia="Roboto" w:hAnsi="Roboto" w:cs="Roboto"/>
+          <w:sz w:val="20"/>
+          <w:szCs w:val="20"/>
+        </w:rPr>
+        <w:t>could</w:t>
+      </w:r>
+      <w:r>
+        <w:rPr>
+          <w:rFonts w:ascii="Roboto" w:eastAsia="Roboto" w:hAnsi="Roboto" w:cs="Roboto"/>
+          <w:sz w:val="20"/>
+          <w:szCs w:val="20"/>
+        </w:rPr>
+        <w:t xml:space="preserve"> identify several apps that correspond to distinct features of the site: "</w:t>
+      </w:r>
+      <w:proofErr w:type="spellStart"/>
+      <w:r>
+        <w:rPr>
+          <w:rFonts w:ascii="Roboto" w:eastAsia="Roboto" w:hAnsi="Roboto" w:cs="Roboto"/>
+          <w:sz w:val="20"/>
+          <w:szCs w:val="20"/>
+        </w:rPr>
+        <w:t>UserAuth</w:t>
+      </w:r>
+      <w:proofErr w:type="spellEnd"/>
+      <w:r>
+        <w:rPr>
+          <w:rFonts w:ascii="Roboto" w:eastAsia="Roboto" w:hAnsi="Roboto" w:cs="Roboto"/>
+          <w:sz w:val="20"/>
+          <w:szCs w:val="20"/>
+        </w:rPr>
+        <w:t>" for user authentication and management, "</w:t>
+      </w:r>
+      <w:proofErr w:type="spellStart"/>
+      <w:r>
+        <w:rPr>
+          <w:rFonts w:ascii="Roboto" w:eastAsia="Roboto" w:hAnsi="Roboto" w:cs="Roboto"/>
+          <w:sz w:val="20"/>
+          <w:szCs w:val="20"/>
+        </w:rPr>
+        <w:t>MusicLibrary</w:t>
+      </w:r>
+      <w:proofErr w:type="spellEnd"/>
+      <w:r>
+        <w:rPr>
+          <w:rFonts w:ascii="Roboto" w:eastAsia="Roboto" w:hAnsi="Roboto" w:cs="Roboto"/>
+          <w:sz w:val="20"/>
+          <w:szCs w:val="20"/>
+        </w:rPr>
+        <w:t>" for browsing and searching music, "Playlists" for creating and managing playlists, and "</w:t>
+      </w:r>
+      <w:proofErr w:type="spellStart"/>
+      <w:r>
+        <w:rPr>
+          <w:rFonts w:ascii="Roboto" w:eastAsia="Roboto" w:hAnsi="Roboto" w:cs="Roboto"/>
+          <w:sz w:val="20"/>
+          <w:szCs w:val="20"/>
+        </w:rPr>
+        <w:t>UserProfiles</w:t>
+      </w:r>
+      <w:proofErr w:type="spellEnd"/>
+      <w:r>
+        <w:rPr>
+          <w:rFonts w:ascii="Roboto" w:eastAsia="Roboto" w:hAnsi="Roboto" w:cs="Roboto"/>
+          <w:sz w:val="20"/>
+          <w:szCs w:val="20"/>
+        </w:rPr>
+        <w:t>" for user profile customization and social interaction. Each app is designed to handle a specific set of tasks, such as the "</w:t>
+      </w:r>
+      <w:proofErr w:type="spellStart"/>
+      <w:r>
+        <w:rPr>
+          <w:rFonts w:ascii="Roboto" w:eastAsia="Roboto" w:hAnsi="Roboto" w:cs="Roboto"/>
+          <w:sz w:val="20"/>
+          <w:szCs w:val="20"/>
+        </w:rPr>
+        <w:t>UserAuth</w:t>
+      </w:r>
+      <w:proofErr w:type="spellEnd"/>
+      <w:r>
+        <w:rPr>
+          <w:rFonts w:ascii="Roboto" w:eastAsia="Roboto" w:hAnsi="Roboto" w:cs="Roboto"/>
+          <w:sz w:val="20"/>
+          <w:szCs w:val="20"/>
+        </w:rPr>
+        <w:t>" app managing login/logout functionality and user registration, thereby modularizing the website's functionality in a maintainable and scalable way.</w:t>
+      </w:r>
+    </w:p>
+    <w:p>
+      <w:pPr>
+        <w:spacing w:line="360" w:lineRule="auto"/>
+        <w:rPr>
+          <w:rFonts w:ascii="Roboto" w:eastAsia="Roboto" w:hAnsi="Roboto" w:cs="Roboto"/>
+          <w:sz w:val="20"/>
+          <w:szCs w:val="20"/>
+        </w:rPr>
+      </w:pPr>
+    </w:p>
+    <w:p>
+      <w:pPr>
+        <w:numPr>
+          <w:ilvl w:val="0"/>
+          <w:numId w:val="16"/>
+        </w:numPr>
+        <w:spacing w:after="0" w:line="360" w:lineRule="auto"/>
+        <w:rPr>
+          <w:rFonts w:ascii="Roboto" w:eastAsia="Roboto" w:hAnsi="Roboto" w:cs="Roboto"/>
+          <w:b/>
+          <w:bCs/>
+          <w:sz w:val="20"/>
+          <w:szCs w:val="20"/>
         </w:rPr>
       </w:pPr>
       <w:r>
@@ -4817,28 +5138,241 @@
           <w:szCs w:val="20"/>
         </w:rPr>
         <w:lastRenderedPageBreak/>
-        <w:t>Where or what do you see yourself working on after you complete this Achievement?</w:t>
-      </w:r>
-    </w:p>
-    <w:p>
-      <w:pPr>
-        <w:spacing w:after="0" w:line="276" w:lineRule="auto"/>
-        <w:ind w:left="1440"/>
-      </w:pPr>
-      <w:r>
-        <w:t xml:space="preserve">After completing this </w:t>
-      </w:r>
-      <w:r>
-        <w:t>a</w:t>
-      </w:r>
-      <w:r>
-        <w:t xml:space="preserve">chievement, I see myself confidently building and deploying robust web applications with Django, potentially focusing on developing dynamic websites or backend services for </w:t>
-      </w:r>
-      <w:r>
-        <w:t>start-ups</w:t>
-      </w:r>
-      <w:r>
-        <w:t xml:space="preserve"> or personal projects.</w:t>
+        <w:t xml:space="preserve">In your own words, describe the steps you would take to deploy a basic Django application locally on your system. </w:t>
+      </w:r>
+    </w:p>
+    <w:p>
+      <w:pPr>
+        <w:spacing w:line="360" w:lineRule="auto"/>
+        <w:ind w:left="720"/>
+        <w:rPr>
+          <w:rFonts w:ascii="Roboto" w:eastAsia="Roboto" w:hAnsi="Roboto" w:cs="Roboto"/>
+          <w:sz w:val="20"/>
+          <w:szCs w:val="20"/>
+        </w:rPr>
+      </w:pPr>
+      <w:r>
+        <w:rPr>
+          <w:rFonts w:ascii="Roboto" w:eastAsia="Roboto" w:hAnsi="Roboto" w:cs="Roboto"/>
+          <w:sz w:val="20"/>
+          <w:szCs w:val="20"/>
+        </w:rPr>
+        <w:t xml:space="preserve">To deploy a basic Django application locally, you would first ensure Python is installed on your system. Then, you would create a virtual environment using the </w:t>
+      </w:r>
+      <w:proofErr w:type="spellStart"/>
+      <w:r>
+        <w:rPr>
+          <w:rFonts w:ascii="Roboto" w:eastAsia="Roboto" w:hAnsi="Roboto" w:cs="Roboto"/>
+          <w:sz w:val="20"/>
+          <w:szCs w:val="20"/>
+        </w:rPr>
+        <w:t>virtualenvwrapper</w:t>
+      </w:r>
+      <w:proofErr w:type="spellEnd"/>
+      <w:r>
+        <w:rPr>
+          <w:rFonts w:ascii="Roboto" w:eastAsia="Roboto" w:hAnsi="Roboto" w:cs="Roboto"/>
+          <w:sz w:val="20"/>
+          <w:szCs w:val="20"/>
+        </w:rPr>
+        <w:t xml:space="preserve"> extension for better dependency management by executing `</w:t>
+      </w:r>
+      <w:proofErr w:type="spellStart"/>
+      <w:r>
+        <w:rPr>
+          <w:rFonts w:ascii="Roboto" w:eastAsia="Roboto" w:hAnsi="Roboto" w:cs="Roboto"/>
+          <w:b/>
+          <w:bCs/>
+          <w:sz w:val="20"/>
+          <w:szCs w:val="20"/>
+        </w:rPr>
+        <w:t>mkvirtualenv</w:t>
+      </w:r>
+      <w:proofErr w:type="spellEnd"/>
+      <w:r>
+        <w:rPr>
+          <w:rFonts w:ascii="Roboto" w:eastAsia="Roboto" w:hAnsi="Roboto" w:cs="Roboto"/>
+          <w:b/>
+          <w:bCs/>
+          <w:sz w:val="20"/>
+          <w:szCs w:val="20"/>
+        </w:rPr>
+        <w:t xml:space="preserve"> </w:t>
+      </w:r>
+      <w:proofErr w:type="spellStart"/>
+      <w:r>
+        <w:rPr>
+          <w:rFonts w:ascii="Roboto" w:eastAsia="Roboto" w:hAnsi="Roboto" w:cs="Roboto"/>
+          <w:b/>
+          <w:bCs/>
+          <w:sz w:val="20"/>
+          <w:szCs w:val="20"/>
+        </w:rPr>
+        <w:t>myprojectenv</w:t>
+      </w:r>
+      <w:proofErr w:type="spellEnd"/>
+      <w:r>
+        <w:rPr>
+          <w:rFonts w:ascii="Roboto" w:eastAsia="Roboto" w:hAnsi="Roboto" w:cs="Roboto"/>
+          <w:sz w:val="20"/>
+          <w:szCs w:val="20"/>
+        </w:rPr>
+        <w:t>`. After activating the virtual environment, install Django using pip with `</w:t>
+      </w:r>
+      <w:r>
+        <w:rPr>
+          <w:rFonts w:ascii="Roboto" w:eastAsia="Roboto" w:hAnsi="Roboto" w:cs="Roboto"/>
+          <w:b/>
+          <w:bCs/>
+          <w:sz w:val="20"/>
+          <w:szCs w:val="20"/>
+        </w:rPr>
+        <w:t xml:space="preserve">pip install </w:t>
+      </w:r>
+      <w:proofErr w:type="spellStart"/>
+      <w:r>
+        <w:rPr>
+          <w:rFonts w:ascii="Roboto" w:eastAsia="Roboto" w:hAnsi="Roboto" w:cs="Roboto"/>
+          <w:b/>
+          <w:bCs/>
+          <w:sz w:val="20"/>
+          <w:szCs w:val="20"/>
+        </w:rPr>
+        <w:t>django</w:t>
+      </w:r>
+      <w:proofErr w:type="spellEnd"/>
+      <w:r>
+        <w:rPr>
+          <w:rFonts w:ascii="Roboto" w:eastAsia="Roboto" w:hAnsi="Roboto" w:cs="Roboto"/>
+          <w:sz w:val="20"/>
+          <w:szCs w:val="20"/>
+        </w:rPr>
+        <w:t>`. Finally, create a new Django project with `</w:t>
+      </w:r>
+      <w:r>
+        <w:rPr>
+          <w:rFonts w:ascii="Roboto" w:eastAsia="Roboto" w:hAnsi="Roboto" w:cs="Roboto"/>
+          <w:b/>
+          <w:bCs/>
+          <w:sz w:val="20"/>
+          <w:szCs w:val="20"/>
+        </w:rPr>
+        <w:t xml:space="preserve">django-admin.exe </w:t>
+      </w:r>
+      <w:proofErr w:type="spellStart"/>
+      <w:r>
+        <w:rPr>
+          <w:rFonts w:ascii="Roboto" w:eastAsia="Roboto" w:hAnsi="Roboto" w:cs="Roboto"/>
+          <w:b/>
+          <w:bCs/>
+          <w:sz w:val="20"/>
+          <w:szCs w:val="20"/>
+        </w:rPr>
+        <w:t>startproject</w:t>
+      </w:r>
+      <w:proofErr w:type="spellEnd"/>
+      <w:r>
+        <w:rPr>
+          <w:rFonts w:ascii="Roboto" w:eastAsia="Roboto" w:hAnsi="Roboto" w:cs="Roboto"/>
+          <w:b/>
+          <w:bCs/>
+          <w:sz w:val="20"/>
+          <w:szCs w:val="20"/>
+        </w:rPr>
+        <w:t xml:space="preserve"> </w:t>
+      </w:r>
+      <w:r>
+        <w:rPr>
+          <w:rFonts w:ascii="Roboto" w:eastAsia="Roboto" w:hAnsi="Roboto" w:cs="Roboto"/>
+          <w:b/>
+          <w:bCs/>
+          <w:sz w:val="20"/>
+          <w:szCs w:val="20"/>
+        </w:rPr>
+        <w:t>&lt;name-of-project &gt;</w:t>
+      </w:r>
+      <w:r>
+        <w:rPr>
+          <w:rFonts w:ascii="Roboto" w:eastAsia="Roboto" w:hAnsi="Roboto" w:cs="Roboto"/>
+          <w:sz w:val="20"/>
+          <w:szCs w:val="20"/>
+        </w:rPr>
+        <w:t>`, navigate into your project directory, and start the development server with `</w:t>
+      </w:r>
+      <w:r>
+        <w:rPr>
+          <w:rFonts w:ascii="Roboto" w:eastAsia="Roboto" w:hAnsi="Roboto" w:cs="Roboto"/>
+          <w:b/>
+          <w:bCs/>
+          <w:sz w:val="20"/>
+          <w:szCs w:val="20"/>
+        </w:rPr>
+        <w:t xml:space="preserve">python manage.py </w:t>
+      </w:r>
+      <w:proofErr w:type="spellStart"/>
+      <w:r>
+        <w:rPr>
+          <w:rFonts w:ascii="Roboto" w:eastAsia="Roboto" w:hAnsi="Roboto" w:cs="Roboto"/>
+          <w:b/>
+          <w:bCs/>
+          <w:sz w:val="20"/>
+          <w:szCs w:val="20"/>
+        </w:rPr>
+        <w:t>runserver</w:t>
+      </w:r>
+      <w:proofErr w:type="spellEnd"/>
+      <w:r>
+        <w:rPr>
+          <w:rFonts w:ascii="Roboto" w:eastAsia="Roboto" w:hAnsi="Roboto" w:cs="Roboto"/>
+          <w:sz w:val="20"/>
+          <w:szCs w:val="20"/>
+        </w:rPr>
+        <w:t>`, making your application accessible on your local machine.</w:t>
+      </w:r>
+    </w:p>
+    <w:p>
+      <w:pPr>
+        <w:numPr>
+          <w:ilvl w:val="0"/>
+          <w:numId w:val="16"/>
+        </w:numPr>
+        <w:spacing w:after="0" w:line="360" w:lineRule="auto"/>
+        <w:rPr>
+          <w:rFonts w:ascii="Roboto" w:eastAsia="Roboto" w:hAnsi="Roboto" w:cs="Roboto"/>
+          <w:b/>
+          <w:bCs/>
+          <w:sz w:val="20"/>
+          <w:szCs w:val="20"/>
+        </w:rPr>
+      </w:pPr>
+      <w:r>
+        <w:rPr>
+          <w:rFonts w:ascii="Roboto" w:eastAsia="Roboto" w:hAnsi="Roboto" w:cs="Roboto"/>
+          <w:b/>
+          <w:bCs/>
+          <w:sz w:val="20"/>
+          <w:szCs w:val="20"/>
+        </w:rPr>
+        <w:t>Do some research about the Django admin site and write down how you’d use it during your web application development.</w:t>
+      </w:r>
+    </w:p>
+    <w:p>
+      <w:pPr>
+        <w:spacing w:after="0" w:line="360" w:lineRule="auto"/>
+        <w:ind w:left="720"/>
+        <w:rPr>
+          <w:rFonts w:ascii="Roboto" w:eastAsia="Roboto" w:hAnsi="Roboto" w:cs="Roboto"/>
+          <w:sz w:val="20"/>
+          <w:szCs w:val="20"/>
+        </w:rPr>
+      </w:pPr>
+      <w:r>
+        <w:rPr>
+          <w:rFonts w:ascii="Roboto" w:eastAsia="Roboto" w:hAnsi="Roboto" w:cs="Roboto"/>
+          <w:sz w:val="20"/>
+          <w:szCs w:val="20"/>
+        </w:rPr>
+        <w:t>During web application development, I’d use the Django admin site to quickly create, read, update, and delete the database records managed by my application's models, providing an interface for administrative tasks. This powerful feature allows for an efficient way to manage content and users, streamlining the process of testing and interacting with the application's data layer without needing to manually interact with the database or write additional code for these common operations.</w:t>
       </w:r>
     </w:p>
     <w:p>
@@ -5146,6 +5680,146 @@
     </w:lvl>
   </w:abstractNum>
   <w:abstractNum w:abstractNumId="2" w15:restartNumberingAfterBreak="0">
+    <w:nsid w:val="0DEA6E3B"/>
+    <w:multiLevelType w:val="multilevel"/>
+    <w:tmpl w:val="576AE96A"/>
+    <w:lvl w:ilvl="0">
+      <w:start w:val="1"/>
+      <w:numFmt w:val="decimal"/>
+      <w:lvlText w:val="%1."/>
+      <w:lvlJc w:val="left"/>
+      <w:pPr>
+        <w:ind w:left="720" w:hanging="360"/>
+      </w:pPr>
+      <w:rPr>
+        <w:strike w:val="0"/>
+        <w:dstrike w:val="0"/>
+        <w:u w:val="none"/>
+        <w:effect w:val="none"/>
+      </w:rPr>
+    </w:lvl>
+    <w:lvl w:ilvl="1">
+      <w:start w:val="1"/>
+      <w:numFmt w:val="lowerLetter"/>
+      <w:lvlText w:val="%2."/>
+      <w:lvlJc w:val="left"/>
+      <w:pPr>
+        <w:ind w:left="1440" w:hanging="360"/>
+      </w:pPr>
+      <w:rPr>
+        <w:strike w:val="0"/>
+        <w:dstrike w:val="0"/>
+        <w:u w:val="none"/>
+        <w:effect w:val="none"/>
+      </w:rPr>
+    </w:lvl>
+    <w:lvl w:ilvl="2">
+      <w:start w:val="1"/>
+      <w:numFmt w:val="lowerRoman"/>
+      <w:lvlText w:val="%3."/>
+      <w:lvlJc w:val="right"/>
+      <w:pPr>
+        <w:ind w:left="2160" w:hanging="360"/>
+      </w:pPr>
+      <w:rPr>
+        <w:strike w:val="0"/>
+        <w:dstrike w:val="0"/>
+        <w:u w:val="none"/>
+        <w:effect w:val="none"/>
+      </w:rPr>
+    </w:lvl>
+    <w:lvl w:ilvl="3">
+      <w:start w:val="1"/>
+      <w:numFmt w:val="decimal"/>
+      <w:lvlText w:val="%4."/>
+      <w:lvlJc w:val="left"/>
+      <w:pPr>
+        <w:ind w:left="2880" w:hanging="360"/>
+      </w:pPr>
+      <w:rPr>
+        <w:strike w:val="0"/>
+        <w:dstrike w:val="0"/>
+        <w:u w:val="none"/>
+        <w:effect w:val="none"/>
+      </w:rPr>
+    </w:lvl>
+    <w:lvl w:ilvl="4">
+      <w:start w:val="1"/>
+      <w:numFmt w:val="lowerLetter"/>
+      <w:lvlText w:val="%5."/>
+      <w:lvlJc w:val="left"/>
+      <w:pPr>
+        <w:ind w:left="3600" w:hanging="360"/>
+      </w:pPr>
+      <w:rPr>
+        <w:strike w:val="0"/>
+        <w:dstrike w:val="0"/>
+        <w:u w:val="none"/>
+        <w:effect w:val="none"/>
+      </w:rPr>
+    </w:lvl>
+    <w:lvl w:ilvl="5">
+      <w:start w:val="1"/>
+      <w:numFmt w:val="lowerRoman"/>
+      <w:lvlText w:val="%6."/>
+      <w:lvlJc w:val="right"/>
+      <w:pPr>
+        <w:ind w:left="4320" w:hanging="360"/>
+      </w:pPr>
+      <w:rPr>
+        <w:strike w:val="0"/>
+        <w:dstrike w:val="0"/>
+        <w:u w:val="none"/>
+        <w:effect w:val="none"/>
+      </w:rPr>
+    </w:lvl>
+    <w:lvl w:ilvl="6">
+      <w:start w:val="1"/>
+      <w:numFmt w:val="decimal"/>
+      <w:lvlText w:val="%7."/>
+      <w:lvlJc w:val="left"/>
+      <w:pPr>
+        <w:ind w:left="5040" w:hanging="360"/>
+      </w:pPr>
+      <w:rPr>
+        <w:strike w:val="0"/>
+        <w:dstrike w:val="0"/>
+        <w:u w:val="none"/>
+        <w:effect w:val="none"/>
+      </w:rPr>
+    </w:lvl>
+    <w:lvl w:ilvl="7">
+      <w:start w:val="1"/>
+      <w:numFmt w:val="lowerLetter"/>
+      <w:lvlText w:val="%8."/>
+      <w:lvlJc w:val="left"/>
+      <w:pPr>
+        <w:ind w:left="5760" w:hanging="360"/>
+      </w:pPr>
+      <w:rPr>
+        <w:strike w:val="0"/>
+        <w:dstrike w:val="0"/>
+        <w:u w:val="none"/>
+        <w:effect w:val="none"/>
+      </w:rPr>
+    </w:lvl>
+    <w:lvl w:ilvl="8">
+      <w:start w:val="1"/>
+      <w:numFmt w:val="lowerRoman"/>
+      <w:lvlText w:val="%9."/>
+      <w:lvlJc w:val="right"/>
+      <w:pPr>
+        <w:ind w:left="6480" w:hanging="360"/>
+      </w:pPr>
+      <w:rPr>
+        <w:strike w:val="0"/>
+        <w:dstrike w:val="0"/>
+        <w:u w:val="none"/>
+        <w:effect w:val="none"/>
+      </w:rPr>
+    </w:lvl>
+  </w:abstractNum>
+  <w:abstractNum w:abstractNumId="3" w15:restartNumberingAfterBreak="0">
     <w:nsid w:val="1C9A6CC6"/>
     <w:multiLevelType w:val="multilevel"/>
     <w:tmpl w:val="8B56E3BC"/>
@@ -5285,7 +5959,7 @@
       </w:rPr>
     </w:lvl>
   </w:abstractNum>
-  <w:abstractNum w:abstractNumId="3" w15:restartNumberingAfterBreak="0">
+  <w:abstractNum w:abstractNumId="4" w15:restartNumberingAfterBreak="0">
     <w:nsid w:val="2A360E76"/>
     <w:multiLevelType w:val="multilevel"/>
     <w:tmpl w:val="E1F4CE66"/>
@@ -5425,7 +6099,7 @@
       </w:rPr>
     </w:lvl>
   </w:abstractNum>
-  <w:abstractNum w:abstractNumId="4" w15:restartNumberingAfterBreak="0">
+  <w:abstractNum w:abstractNumId="5" w15:restartNumberingAfterBreak="0">
     <w:nsid w:val="2C0271CB"/>
     <w:multiLevelType w:val="multilevel"/>
     <w:tmpl w:val="C5A295A8"/>
@@ -5565,7 +6239,7 @@
       </w:rPr>
     </w:lvl>
   </w:abstractNum>
-  <w:abstractNum w:abstractNumId="5" w15:restartNumberingAfterBreak="0">
+  <w:abstractNum w:abstractNumId="6" w15:restartNumberingAfterBreak="0">
     <w:nsid w:val="3E3A6B37"/>
     <w:multiLevelType w:val="multilevel"/>
     <w:tmpl w:val="C5A295A8"/>
@@ -5705,7 +6379,7 @@
       </w:rPr>
     </w:lvl>
   </w:abstractNum>
-  <w:abstractNum w:abstractNumId="6" w15:restartNumberingAfterBreak="0">
+  <w:abstractNum w:abstractNumId="7" w15:restartNumberingAfterBreak="0">
     <w:nsid w:val="42A04841"/>
     <w:multiLevelType w:val="multilevel"/>
     <w:tmpl w:val="3AA41B5A"/>
@@ -5845,7 +6519,7 @@
       </w:rPr>
     </w:lvl>
   </w:abstractNum>
-  <w:abstractNum w:abstractNumId="7" w15:restartNumberingAfterBreak="0">
+  <w:abstractNum w:abstractNumId="8" w15:restartNumberingAfterBreak="0">
     <w:nsid w:val="585918B8"/>
     <w:multiLevelType w:val="multilevel"/>
     <w:tmpl w:val="ED186E40"/>
@@ -5985,7 +6659,7 @@
       </w:rPr>
     </w:lvl>
   </w:abstractNum>
-  <w:abstractNum w:abstractNumId="8" w15:restartNumberingAfterBreak="0">
+  <w:abstractNum w:abstractNumId="9" w15:restartNumberingAfterBreak="0">
     <w:nsid w:val="64403B83"/>
     <w:multiLevelType w:val="hybridMultilevel"/>
     <w:tmpl w:val="83A24080"/>
@@ -6074,7 +6748,7 @@
       </w:pPr>
     </w:lvl>
   </w:abstractNum>
-  <w:abstractNum w:abstractNumId="9" w15:restartNumberingAfterBreak="0">
+  <w:abstractNum w:abstractNumId="10" w15:restartNumberingAfterBreak="0">
     <w:nsid w:val="65246BD6"/>
     <w:multiLevelType w:val="multilevel"/>
     <w:tmpl w:val="9E022A72"/>
@@ -6214,7 +6888,7 @@
       </w:rPr>
     </w:lvl>
   </w:abstractNum>
-  <w:abstractNum w:abstractNumId="10" w15:restartNumberingAfterBreak="0">
+  <w:abstractNum w:abstractNumId="11" w15:restartNumberingAfterBreak="0">
     <w:nsid w:val="66F50347"/>
     <w:multiLevelType w:val="multilevel"/>
     <w:tmpl w:val="D2B27488"/>
@@ -6354,7 +7028,7 @@
       </w:rPr>
     </w:lvl>
   </w:abstractNum>
-  <w:abstractNum w:abstractNumId="11" w15:restartNumberingAfterBreak="0">
+  <w:abstractNum w:abstractNumId="12" w15:restartNumberingAfterBreak="0">
     <w:nsid w:val="67FE57C3"/>
     <w:multiLevelType w:val="hybridMultilevel"/>
     <w:tmpl w:val="17FED6A4"/>
@@ -6443,7 +7117,7 @@
       </w:pPr>
     </w:lvl>
   </w:abstractNum>
-  <w:abstractNum w:abstractNumId="12" w15:restartNumberingAfterBreak="0">
+  <w:abstractNum w:abstractNumId="13" w15:restartNumberingAfterBreak="0">
     <w:nsid w:val="69CB699A"/>
     <w:multiLevelType w:val="multilevel"/>
     <w:tmpl w:val="F0720E0C"/>
@@ -6584,7 +7258,7 @@
       </w:rPr>
     </w:lvl>
   </w:abstractNum>
-  <w:abstractNum w:abstractNumId="13" w15:restartNumberingAfterBreak="0">
+  <w:abstractNum w:abstractNumId="14" w15:restartNumberingAfterBreak="0">
     <w:nsid w:val="7ECA6716"/>
     <w:multiLevelType w:val="multilevel"/>
     <w:tmpl w:val="2A568CCA"/>
@@ -6724,7 +7398,7 @@
       </w:rPr>
     </w:lvl>
   </w:abstractNum>
-  <w:abstractNum w:abstractNumId="14" w15:restartNumberingAfterBreak="0">
+  <w:abstractNum w:abstractNumId="15" w15:restartNumberingAfterBreak="0">
     <w:nsid w:val="7FBB6ADB"/>
     <w:multiLevelType w:val="multilevel"/>
     <w:tmpl w:val="D2B27488"/>
@@ -6865,7 +7539,7 @@
     </w:lvl>
   </w:abstractNum>
   <w:num w:numId="1">
-    <w:abstractNumId w:val="9"/>
+    <w:abstractNumId w:val="10"/>
     <w:lvlOverride w:ilvl="0">
       <w:startOverride w:val="1"/>
     </w:lvlOverride>
@@ -6895,7 +7569,7 @@
     </w:lvlOverride>
   </w:num>
   <w:num w:numId="2">
-    <w:abstractNumId w:val="13"/>
+    <w:abstractNumId w:val="14"/>
     <w:lvlOverride w:ilvl="0">
       <w:startOverride w:val="1"/>
     </w:lvlOverride>
@@ -6925,82 +7599,82 @@
     </w:lvlOverride>
   </w:num>
   <w:num w:numId="3">
+    <w:abstractNumId w:val="9"/>
+  </w:num>
+  <w:num w:numId="4">
+    <w:abstractNumId w:val="12"/>
+  </w:num>
+  <w:num w:numId="5">
+    <w:abstractNumId w:val="6"/>
+    <w:lvlOverride w:ilvl="0">
+      <w:startOverride w:val="1"/>
+    </w:lvlOverride>
+    <w:lvlOverride w:ilvl="1">
+      <w:startOverride w:val="1"/>
+    </w:lvlOverride>
+    <w:lvlOverride w:ilvl="2">
+      <w:startOverride w:val="1"/>
+    </w:lvlOverride>
+    <w:lvlOverride w:ilvl="3">
+      <w:startOverride w:val="1"/>
+    </w:lvlOverride>
+    <w:lvlOverride w:ilvl="4">
+      <w:startOverride w:val="1"/>
+    </w:lvlOverride>
+    <w:lvlOverride w:ilvl="5">
+      <w:startOverride w:val="1"/>
+    </w:lvlOverride>
+    <w:lvlOverride w:ilvl="6">
+      <w:startOverride w:val="1"/>
+    </w:lvlOverride>
+    <w:lvlOverride w:ilvl="7">
+      <w:startOverride w:val="1"/>
+    </w:lvlOverride>
+    <w:lvlOverride w:ilvl="8">
+      <w:startOverride w:val="1"/>
+    </w:lvlOverride>
+  </w:num>
+  <w:num w:numId="6">
+    <w:abstractNumId w:val="5"/>
+  </w:num>
+  <w:num w:numId="7">
+    <w:abstractNumId w:val="11"/>
+    <w:lvlOverride w:ilvl="0">
+      <w:startOverride w:val="1"/>
+    </w:lvlOverride>
+    <w:lvlOverride w:ilvl="1">
+      <w:startOverride w:val="1"/>
+    </w:lvlOverride>
+    <w:lvlOverride w:ilvl="2">
+      <w:startOverride w:val="1"/>
+    </w:lvlOverride>
+    <w:lvlOverride w:ilvl="3">
+      <w:startOverride w:val="1"/>
+    </w:lvlOverride>
+    <w:lvlOverride w:ilvl="4">
+      <w:startOverride w:val="1"/>
+    </w:lvlOverride>
+    <w:lvlOverride w:ilvl="5">
+      <w:startOverride w:val="1"/>
+    </w:lvlOverride>
+    <w:lvlOverride w:ilvl="6">
+      <w:startOverride w:val="1"/>
+    </w:lvlOverride>
+    <w:lvlOverride w:ilvl="7">
+      <w:startOverride w:val="1"/>
+    </w:lvlOverride>
+    <w:lvlOverride w:ilvl="8">
+      <w:startOverride w:val="1"/>
+    </w:lvlOverride>
+  </w:num>
+  <w:num w:numId="8">
     <w:abstractNumId w:val="8"/>
   </w:num>
-  <w:num w:numId="4">
-    <w:abstractNumId w:val="11"/>
-  </w:num>
-  <w:num w:numId="5">
-    <w:abstractNumId w:val="5"/>
-    <w:lvlOverride w:ilvl="0">
-      <w:startOverride w:val="1"/>
-    </w:lvlOverride>
-    <w:lvlOverride w:ilvl="1">
-      <w:startOverride w:val="1"/>
-    </w:lvlOverride>
-    <w:lvlOverride w:ilvl="2">
-      <w:startOverride w:val="1"/>
-    </w:lvlOverride>
-    <w:lvlOverride w:ilvl="3">
-      <w:startOverride w:val="1"/>
-    </w:lvlOverride>
-    <w:lvlOverride w:ilvl="4">
-      <w:startOverride w:val="1"/>
-    </w:lvlOverride>
-    <w:lvlOverride w:ilvl="5">
-      <w:startOverride w:val="1"/>
-    </w:lvlOverride>
-    <w:lvlOverride w:ilvl="6">
-      <w:startOverride w:val="1"/>
-    </w:lvlOverride>
-    <w:lvlOverride w:ilvl="7">
-      <w:startOverride w:val="1"/>
-    </w:lvlOverride>
-    <w:lvlOverride w:ilvl="8">
-      <w:startOverride w:val="1"/>
-    </w:lvlOverride>
-  </w:num>
-  <w:num w:numId="6">
-    <w:abstractNumId w:val="4"/>
-  </w:num>
-  <w:num w:numId="7">
-    <w:abstractNumId w:val="10"/>
-    <w:lvlOverride w:ilvl="0">
-      <w:startOverride w:val="1"/>
-    </w:lvlOverride>
-    <w:lvlOverride w:ilvl="1">
-      <w:startOverride w:val="1"/>
-    </w:lvlOverride>
-    <w:lvlOverride w:ilvl="2">
-      <w:startOverride w:val="1"/>
-    </w:lvlOverride>
-    <w:lvlOverride w:ilvl="3">
-      <w:startOverride w:val="1"/>
-    </w:lvlOverride>
-    <w:lvlOverride w:ilvl="4">
-      <w:startOverride w:val="1"/>
-    </w:lvlOverride>
-    <w:lvlOverride w:ilvl="5">
-      <w:startOverride w:val="1"/>
-    </w:lvlOverride>
-    <w:lvlOverride w:ilvl="6">
-      <w:startOverride w:val="1"/>
-    </w:lvlOverride>
-    <w:lvlOverride w:ilvl="7">
-      <w:startOverride w:val="1"/>
-    </w:lvlOverride>
-    <w:lvlOverride w:ilvl="8">
-      <w:startOverride w:val="1"/>
-    </w:lvlOverride>
-  </w:num>
-  <w:num w:numId="8">
-    <w:abstractNumId w:val="7"/>
-  </w:num>
   <w:num w:numId="9">
-    <w:abstractNumId w:val="14"/>
+    <w:abstractNumId w:val="15"/>
   </w:num>
   <w:num w:numId="10">
-    <w:abstractNumId w:val="12"/>
+    <w:abstractNumId w:val="13"/>
     <w:lvlOverride w:ilvl="0">
       <w:startOverride w:val="1"/>
     </w:lvlOverride>
@@ -7060,7 +7734,7 @@
     </w:lvlOverride>
   </w:num>
   <w:num w:numId="12">
-    <w:abstractNumId w:val="6"/>
+    <w:abstractNumId w:val="7"/>
     <w:lvlOverride w:ilvl="0">
       <w:startOverride w:val="1"/>
     </w:lvlOverride>
@@ -7090,7 +7764,7 @@
     </w:lvlOverride>
   </w:num>
   <w:num w:numId="13">
-    <w:abstractNumId w:val="3"/>
+    <w:abstractNumId w:val="4"/>
     <w:lvlOverride w:ilvl="0">
       <w:startOverride w:val="1"/>
     </w:lvlOverride>
@@ -7120,7 +7794,7 @@
     </w:lvlOverride>
   </w:num>
   <w:num w:numId="14">
-    <w:abstractNumId w:val="2"/>
+    <w:abstractNumId w:val="3"/>
     <w:lvlOverride w:ilvl="0">
       <w:startOverride w:val="1"/>
     </w:lvlOverride>
@@ -7151,15 +7825,36 @@
   </w:num>
   <w:num w:numId="15">
     <w:abstractNumId w:val="0"/>
-    <w:lvlOverride w:ilvl="0"/>
-    <w:lvlOverride w:ilvl="1"/>
-    <w:lvlOverride w:ilvl="2"/>
-    <w:lvlOverride w:ilvl="3"/>
-    <w:lvlOverride w:ilvl="4"/>
-    <w:lvlOverride w:ilvl="5"/>
-    <w:lvlOverride w:ilvl="6"/>
-    <w:lvlOverride w:ilvl="7"/>
-    <w:lvlOverride w:ilvl="8"/>
+  </w:num>
+  <w:num w:numId="16">
+    <w:abstractNumId w:val="2"/>
+    <w:lvlOverride w:ilvl="0">
+      <w:startOverride w:val="1"/>
+    </w:lvlOverride>
+    <w:lvlOverride w:ilvl="1">
+      <w:startOverride w:val="1"/>
+    </w:lvlOverride>
+    <w:lvlOverride w:ilvl="2">
+      <w:startOverride w:val="1"/>
+    </w:lvlOverride>
+    <w:lvlOverride w:ilvl="3">
+      <w:startOverride w:val="1"/>
+    </w:lvlOverride>
+    <w:lvlOverride w:ilvl="4">
+      <w:startOverride w:val="1"/>
+    </w:lvlOverride>
+    <w:lvlOverride w:ilvl="5">
+      <w:startOverride w:val="1"/>
+    </w:lvlOverride>
+    <w:lvlOverride w:ilvl="6">
+      <w:startOverride w:val="1"/>
+    </w:lvlOverride>
+    <w:lvlOverride w:ilvl="7">
+      <w:startOverride w:val="1"/>
+    </w:lvlOverride>
+    <w:lvlOverride w:ilvl="8">
+      <w:startOverride w:val="1"/>
+    </w:lvlOverride>
   </w:num>
 </w:numbering>
 </file>
@@ -7562,7 +8257,7 @@
   <w:style w:type="paragraph" w:default="1" w:styleId="Normal">
     <w:name w:val="Normal"/>
     <w:qFormat/>
-    <w:rsid w:val="00035CF2"/>
+    <w:rsid w:val="008346C1"/>
   </w:style>
   <w:style w:type="paragraph" w:styleId="Heading2">
     <w:name w:val="heading 2"/>

</xml_diff>

<commit_message>
Exercise 2.8 added / final learning journal
</commit_message>
<xml_diff>
--- a/python-learning-journal.docx
+++ b/python-learning-journal.docx
@@ -1916,7 +1916,7 @@
           <v:shape id="_x0000_i1025" type="#_x0000_t75" style="width:451.5pt;height:214pt" o:ole="">
             <v:imagedata r:id="rId5" o:title=""/>
           </v:shape>
-          <o:OLEObject Type="Embed" ProgID="Word.OpenDocumentText.12" ShapeID="_x0000_i1025" DrawAspect="Content" ObjectID="_1773178698" r:id="rId6"/>
+          <o:OLEObject Type="Embed" ProgID="Word.OpenDocumentText.12" ShapeID="_x0000_i1025" DrawAspect="Content" ObjectID="_1773262093" r:id="rId6"/>
         </w:object>
       </w:r>
     </w:p>
@@ -8271,6 +8271,595 @@
     </w:p>
     <w:p>
       <w:pPr>
+        <w:pStyle w:val="Heading3"/>
+        <w:rPr>
+          <w:rFonts w:eastAsia="Arial"/>
+        </w:rPr>
+      </w:pPr>
+      <w:r>
+        <w:rPr>
+          <w:rFonts w:ascii="Oswald" w:eastAsia="Oswald" w:hAnsi="Oswald" w:cs="Oswald"/>
+          <w:color w:val="000000"/>
+          <w:sz w:val="32"/>
+          <w:szCs w:val="32"/>
+        </w:rPr>
+        <w:t>Exercise 2.8: Deploying a Django Project</w:t>
+      </w:r>
+    </w:p>
+    <w:p>
+      <w:pPr>
+        <w:spacing w:line="360" w:lineRule="auto"/>
+        <w:rPr>
+          <w:rFonts w:ascii="Oswald" w:eastAsia="Oswald" w:hAnsi="Oswald" w:cs="Oswald"/>
+          <w:sz w:val="24"/>
+          <w:szCs w:val="24"/>
+        </w:rPr>
+      </w:pPr>
+      <w:r>
+        <w:rPr>
+          <w:rFonts w:ascii="Oswald" w:eastAsia="Oswald" w:hAnsi="Oswald" w:cs="Oswald"/>
+          <w:sz w:val="24"/>
+          <w:szCs w:val="24"/>
+        </w:rPr>
+        <w:t>Reflection questions</w:t>
+      </w:r>
+    </w:p>
+    <w:p>
+      <w:pPr>
+        <w:numPr>
+          <w:ilvl w:val="0"/>
+          <w:numId w:val="25"/>
+        </w:numPr>
+        <w:spacing w:after="0" w:line="360" w:lineRule="auto"/>
+        <w:rPr>
+          <w:b/>
+          <w:bCs/>
+        </w:rPr>
+      </w:pPr>
+      <w:r>
+        <w:rPr>
+          <w:rFonts w:ascii="Roboto" w:eastAsia="Roboto" w:hAnsi="Roboto" w:cs="Roboto"/>
+          <w:b/>
+          <w:bCs/>
+          <w:sz w:val="20"/>
+          <w:szCs w:val="20"/>
+        </w:rPr>
+        <w:t>Explain how you can use CSS and JavaScript in your Django web application.</w:t>
+      </w:r>
+    </w:p>
+    <w:p>
+      <w:pPr>
+        <w:spacing w:after="0" w:line="360" w:lineRule="auto"/>
+        <w:ind w:left="720"/>
+        <w:rPr>
+          <w:rFonts w:ascii="Roboto" w:hAnsi="Roboto"/>
+          <w:sz w:val="20"/>
+          <w:szCs w:val="20"/>
+        </w:rPr>
+      </w:pPr>
+      <w:r>
+        <w:rPr>
+          <w:rFonts w:ascii="Roboto" w:hAnsi="Roboto"/>
+          <w:sz w:val="20"/>
+          <w:szCs w:val="20"/>
+        </w:rPr>
+        <w:t xml:space="preserve">You can use CSS and JavaScript in your Django web application by including them in the static files of your project. First, place your CSS and JavaScript files in the </w:t>
+      </w:r>
+      <w:r>
+        <w:rPr>
+          <w:rFonts w:ascii="Roboto" w:hAnsi="Roboto"/>
+          <w:b/>
+          <w:bCs/>
+          <w:sz w:val="20"/>
+          <w:szCs w:val="20"/>
+        </w:rPr>
+        <w:t>static</w:t>
+      </w:r>
+      <w:r>
+        <w:rPr>
+          <w:rFonts w:ascii="Roboto" w:hAnsi="Roboto"/>
+          <w:sz w:val="20"/>
+          <w:szCs w:val="20"/>
+        </w:rPr>
+        <w:t xml:space="preserve"> directory of your app. Then, use the </w:t>
+      </w:r>
+      <w:r>
+        <w:rPr>
+          <w:rFonts w:ascii="Roboto" w:hAnsi="Roboto"/>
+          <w:b/>
+          <w:bCs/>
+          <w:sz w:val="20"/>
+          <w:szCs w:val="20"/>
+        </w:rPr>
+        <w:t>{% static %}</w:t>
+      </w:r>
+      <w:r>
+        <w:rPr>
+          <w:rFonts w:ascii="Roboto" w:hAnsi="Roboto"/>
+          <w:sz w:val="20"/>
+          <w:szCs w:val="20"/>
+        </w:rPr>
+        <w:t xml:space="preserve"> template tag to include them in your HTML templates. This enables you to style your web pages with CSS and add interactive </w:t>
+      </w:r>
+      <w:proofErr w:type="spellStart"/>
+      <w:r>
+        <w:rPr>
+          <w:rFonts w:ascii="Roboto" w:hAnsi="Roboto"/>
+          <w:sz w:val="20"/>
+          <w:szCs w:val="20"/>
+        </w:rPr>
+        <w:t>behavior</w:t>
+      </w:r>
+      <w:proofErr w:type="spellEnd"/>
+      <w:r>
+        <w:rPr>
+          <w:rFonts w:ascii="Roboto" w:hAnsi="Roboto"/>
+          <w:sz w:val="20"/>
+          <w:szCs w:val="20"/>
+        </w:rPr>
+        <w:t xml:space="preserve"> with JavaScript.</w:t>
+      </w:r>
+    </w:p>
+    <w:p>
+      <w:pPr>
+        <w:spacing w:line="360" w:lineRule="auto"/>
+        <w:rPr>
+          <w:rFonts w:ascii="Roboto" w:eastAsia="Roboto" w:hAnsi="Roboto" w:cs="Roboto"/>
+          <w:sz w:val="20"/>
+          <w:szCs w:val="20"/>
+        </w:rPr>
+      </w:pPr>
+    </w:p>
+    <w:p>
+      <w:pPr>
+        <w:numPr>
+          <w:ilvl w:val="0"/>
+          <w:numId w:val="25"/>
+        </w:numPr>
+        <w:spacing w:after="0" w:line="360" w:lineRule="auto"/>
+        <w:rPr>
+          <w:rFonts w:ascii="Arial" w:eastAsia="Arial" w:hAnsi="Arial" w:cs="Arial"/>
+          <w:b/>
+          <w:bCs/>
+        </w:rPr>
+      </w:pPr>
+      <w:r>
+        <w:rPr>
+          <w:rFonts w:ascii="Roboto" w:eastAsia="Roboto" w:hAnsi="Roboto" w:cs="Roboto"/>
+          <w:b/>
+          <w:bCs/>
+          <w:sz w:val="20"/>
+          <w:szCs w:val="20"/>
+        </w:rPr>
+        <w:t xml:space="preserve">In your own words, explain the steps you’d need to take to deploy your Django web application. </w:t>
+      </w:r>
+    </w:p>
+    <w:p>
+      <w:pPr>
+        <w:spacing w:line="360" w:lineRule="auto"/>
+        <w:ind w:left="720"/>
+        <w:rPr>
+          <w:rFonts w:ascii="Roboto" w:eastAsia="Arial" w:hAnsi="Roboto" w:cs="Arial"/>
+          <w:sz w:val="20"/>
+          <w:szCs w:val="20"/>
+        </w:rPr>
+      </w:pPr>
+      <w:r>
+        <w:rPr>
+          <w:rFonts w:ascii="Roboto" w:eastAsia="Arial" w:hAnsi="Roboto" w:cs="Arial"/>
+          <w:sz w:val="20"/>
+          <w:szCs w:val="20"/>
+        </w:rPr>
+        <w:t xml:space="preserve">First, ensure your project is using a </w:t>
+      </w:r>
+      <w:proofErr w:type="spellStart"/>
+      <w:r>
+        <w:rPr>
+          <w:rFonts w:ascii="Roboto" w:eastAsia="Arial" w:hAnsi="Roboto" w:cs="Arial"/>
+          <w:sz w:val="20"/>
+          <w:szCs w:val="20"/>
+        </w:rPr>
+        <w:t>Procfile</w:t>
+      </w:r>
+      <w:proofErr w:type="spellEnd"/>
+      <w:r>
+        <w:rPr>
+          <w:rFonts w:ascii="Roboto" w:eastAsia="Arial" w:hAnsi="Roboto" w:cs="Arial"/>
+          <w:sz w:val="20"/>
+          <w:szCs w:val="20"/>
+        </w:rPr>
+        <w:t xml:space="preserve"> to declare the application's process types and entry points, and a requirements.txt file to list all dependencies.</w:t>
+      </w:r>
+    </w:p>
+    <w:p>
+      <w:pPr>
+        <w:spacing w:line="360" w:lineRule="auto"/>
+        <w:ind w:left="720"/>
+        <w:rPr>
+          <w:rFonts w:ascii="Roboto" w:eastAsia="Arial" w:hAnsi="Roboto" w:cs="Arial"/>
+          <w:sz w:val="20"/>
+          <w:szCs w:val="20"/>
+        </w:rPr>
+      </w:pPr>
+      <w:r>
+        <w:rPr>
+          <w:rFonts w:ascii="Roboto" w:eastAsia="Arial" w:hAnsi="Roboto" w:cs="Arial"/>
+          <w:sz w:val="20"/>
+          <w:szCs w:val="20"/>
+        </w:rPr>
+        <w:t xml:space="preserve">Implement </w:t>
+      </w:r>
+      <w:proofErr w:type="spellStart"/>
+      <w:r>
+        <w:rPr>
+          <w:rFonts w:ascii="Roboto" w:eastAsia="Arial" w:hAnsi="Roboto" w:cs="Arial"/>
+          <w:sz w:val="20"/>
+          <w:szCs w:val="20"/>
+        </w:rPr>
+        <w:t>WhiteNoise</w:t>
+      </w:r>
+      <w:proofErr w:type="spellEnd"/>
+      <w:r>
+        <w:rPr>
+          <w:rFonts w:ascii="Roboto" w:eastAsia="Arial" w:hAnsi="Roboto" w:cs="Arial"/>
+          <w:sz w:val="20"/>
+          <w:szCs w:val="20"/>
+        </w:rPr>
+        <w:t xml:space="preserve"> in your Django app to serve static files efficiently. This involves adding </w:t>
+      </w:r>
+      <w:proofErr w:type="spellStart"/>
+      <w:r>
+        <w:rPr>
+          <w:rFonts w:ascii="Roboto" w:eastAsia="Arial" w:hAnsi="Roboto" w:cs="Arial"/>
+          <w:sz w:val="20"/>
+          <w:szCs w:val="20"/>
+        </w:rPr>
+        <w:t>WhiteNoise</w:t>
+      </w:r>
+      <w:proofErr w:type="spellEnd"/>
+      <w:r>
+        <w:rPr>
+          <w:rFonts w:ascii="Roboto" w:eastAsia="Arial" w:hAnsi="Roboto" w:cs="Arial"/>
+          <w:sz w:val="20"/>
+          <w:szCs w:val="20"/>
+        </w:rPr>
+        <w:t xml:space="preserve"> to your MIDDLEWARE and configuring static file storage.</w:t>
+      </w:r>
+    </w:p>
+    <w:p>
+      <w:pPr>
+        <w:spacing w:line="360" w:lineRule="auto"/>
+        <w:ind w:left="720"/>
+        <w:rPr>
+          <w:rFonts w:ascii="Roboto" w:eastAsia="Arial" w:hAnsi="Roboto" w:cs="Arial"/>
+          <w:sz w:val="20"/>
+          <w:szCs w:val="20"/>
+        </w:rPr>
+      </w:pPr>
+      <w:r>
+        <w:rPr>
+          <w:rFonts w:ascii="Roboto" w:eastAsia="Arial" w:hAnsi="Roboto" w:cs="Arial"/>
+          <w:sz w:val="20"/>
+          <w:szCs w:val="20"/>
+        </w:rPr>
+        <w:t xml:space="preserve">Use Heroku Postgres by adding the </w:t>
+      </w:r>
+      <w:proofErr w:type="spellStart"/>
+      <w:r>
+        <w:rPr>
+          <w:rFonts w:ascii="Roboto" w:eastAsia="Arial" w:hAnsi="Roboto" w:cs="Arial"/>
+          <w:sz w:val="20"/>
+          <w:szCs w:val="20"/>
+        </w:rPr>
+        <w:t>dj</w:t>
+      </w:r>
+      <w:proofErr w:type="spellEnd"/>
+      <w:r>
+        <w:rPr>
+          <w:rFonts w:ascii="Roboto" w:eastAsia="Arial" w:hAnsi="Roboto" w:cs="Arial"/>
+          <w:sz w:val="20"/>
+          <w:szCs w:val="20"/>
+        </w:rPr>
+        <w:t>-database-</w:t>
+      </w:r>
+      <w:proofErr w:type="spellStart"/>
+      <w:r>
+        <w:rPr>
+          <w:rFonts w:ascii="Roboto" w:eastAsia="Arial" w:hAnsi="Roboto" w:cs="Arial"/>
+          <w:sz w:val="20"/>
+          <w:szCs w:val="20"/>
+        </w:rPr>
+        <w:t>url</w:t>
+      </w:r>
+      <w:proofErr w:type="spellEnd"/>
+      <w:r>
+        <w:rPr>
+          <w:rFonts w:ascii="Roboto" w:eastAsia="Arial" w:hAnsi="Roboto" w:cs="Arial"/>
+          <w:sz w:val="20"/>
+          <w:szCs w:val="20"/>
+        </w:rPr>
+        <w:t xml:space="preserve"> package to use the DATABASE_URL environment variable Heroku sets for your app's database connection. Finally, deploy your application to Heroku using Git, setting the necessary environment variables (like SECRET_KEY and database configuration) through the Heroku dashboard or CLI.</w:t>
+      </w:r>
+    </w:p>
+    <w:p>
+      <w:pPr>
+        <w:spacing w:line="360" w:lineRule="auto"/>
+        <w:ind w:left="720"/>
+        <w:rPr>
+          <w:rFonts w:ascii="Roboto" w:eastAsia="Arial" w:hAnsi="Roboto" w:cs="Arial"/>
+          <w:sz w:val="20"/>
+          <w:szCs w:val="20"/>
+        </w:rPr>
+      </w:pPr>
+    </w:p>
+    <w:p>
+      <w:pPr>
+        <w:spacing w:line="360" w:lineRule="auto"/>
+      </w:pPr>
+    </w:p>
+    <w:p>
+      <w:pPr>
+        <w:numPr>
+          <w:ilvl w:val="0"/>
+          <w:numId w:val="25"/>
+        </w:numPr>
+        <w:spacing w:after="0" w:line="360" w:lineRule="auto"/>
+        <w:rPr>
+          <w:b/>
+          <w:bCs/>
+        </w:rPr>
+      </w:pPr>
+      <w:r>
+        <w:rPr>
+          <w:rFonts w:ascii="Roboto" w:eastAsia="Roboto" w:hAnsi="Roboto" w:cs="Roboto"/>
+          <w:b/>
+          <w:bCs/>
+          <w:sz w:val="20"/>
+          <w:szCs w:val="20"/>
+        </w:rPr>
+        <w:lastRenderedPageBreak/>
+        <w:t>You’ve now finished Achievement 2 and, with it, the whole course! Take a moment to reflect on your learning:</w:t>
+      </w:r>
+    </w:p>
+    <w:p>
+      <w:pPr>
+        <w:numPr>
+          <w:ilvl w:val="1"/>
+          <w:numId w:val="25"/>
+        </w:numPr>
+        <w:spacing w:after="0" w:line="360" w:lineRule="auto"/>
+        <w:rPr>
+          <w:b/>
+          <w:bCs/>
+        </w:rPr>
+      </w:pPr>
+      <w:r>
+        <w:rPr>
+          <w:rFonts w:ascii="Roboto" w:eastAsia="Roboto" w:hAnsi="Roboto" w:cs="Roboto"/>
+          <w:b/>
+          <w:bCs/>
+          <w:sz w:val="20"/>
+          <w:szCs w:val="20"/>
+        </w:rPr>
+        <w:t xml:space="preserve">What went well during this Achievement? </w:t>
+      </w:r>
+    </w:p>
+    <w:p>
+      <w:pPr>
+        <w:spacing w:after="0" w:line="360" w:lineRule="auto"/>
+        <w:ind w:left="1440"/>
+        <w:rPr>
+          <w:rFonts w:ascii="Roboto" w:hAnsi="Roboto"/>
+          <w:sz w:val="20"/>
+          <w:szCs w:val="20"/>
+        </w:rPr>
+      </w:pPr>
+      <w:r>
+        <w:rPr>
+          <w:rFonts w:ascii="Roboto" w:hAnsi="Roboto"/>
+          <w:sz w:val="20"/>
+          <w:szCs w:val="20"/>
+        </w:rPr>
+        <w:t xml:space="preserve">Learning the fundamentals of Django, including its MVT architecture and how to implement models, views, and templates, </w:t>
+      </w:r>
+      <w:r>
+        <w:rPr>
+          <w:rFonts w:ascii="Roboto" w:hAnsi="Roboto"/>
+          <w:sz w:val="20"/>
+          <w:szCs w:val="20"/>
+        </w:rPr>
+        <w:t>provided</w:t>
+      </w:r>
+      <w:r>
+        <w:rPr>
+          <w:rFonts w:ascii="Roboto" w:hAnsi="Roboto"/>
+          <w:sz w:val="20"/>
+          <w:szCs w:val="20"/>
+        </w:rPr>
+        <w:t xml:space="preserve"> a solid foundation for building </w:t>
+      </w:r>
+      <w:r>
+        <w:rPr>
+          <w:rFonts w:ascii="Roboto" w:hAnsi="Roboto"/>
+          <w:sz w:val="20"/>
+          <w:szCs w:val="20"/>
+        </w:rPr>
+        <w:t xml:space="preserve">full stack </w:t>
+      </w:r>
+      <w:r>
+        <w:rPr>
+          <w:rFonts w:ascii="Roboto" w:hAnsi="Roboto"/>
+          <w:sz w:val="20"/>
+          <w:szCs w:val="20"/>
+        </w:rPr>
+        <w:t>web applications. The structured approach to building a project from setup to deployment can streamline the development process.</w:t>
+      </w:r>
+    </w:p>
+    <w:p>
+      <w:pPr>
+        <w:spacing w:after="0" w:line="360" w:lineRule="auto"/>
+        <w:ind w:left="1440"/>
+      </w:pPr>
+    </w:p>
+    <w:p>
+      <w:pPr>
+        <w:numPr>
+          <w:ilvl w:val="1"/>
+          <w:numId w:val="25"/>
+        </w:numPr>
+        <w:spacing w:after="0" w:line="360" w:lineRule="auto"/>
+        <w:rPr>
+          <w:b/>
+          <w:bCs/>
+        </w:rPr>
+      </w:pPr>
+      <w:r>
+        <w:rPr>
+          <w:rFonts w:ascii="Roboto" w:eastAsia="Roboto" w:hAnsi="Roboto" w:cs="Roboto"/>
+          <w:b/>
+          <w:bCs/>
+          <w:sz w:val="20"/>
+          <w:szCs w:val="20"/>
+        </w:rPr>
+        <w:t xml:space="preserve">What’s something you’re proud of? </w:t>
+      </w:r>
+    </w:p>
+    <w:p>
+      <w:pPr>
+        <w:spacing w:after="0" w:line="360" w:lineRule="auto"/>
+        <w:ind w:left="1440"/>
+        <w:rPr>
+          <w:rFonts w:ascii="Roboto" w:eastAsia="Roboto" w:hAnsi="Roboto" w:cs="Roboto"/>
+          <w:sz w:val="20"/>
+          <w:szCs w:val="20"/>
+        </w:rPr>
+      </w:pPr>
+      <w:r>
+        <w:rPr>
+          <w:rFonts w:ascii="Roboto" w:eastAsia="Roboto" w:hAnsi="Roboto" w:cs="Roboto"/>
+          <w:sz w:val="20"/>
+          <w:szCs w:val="20"/>
+        </w:rPr>
+        <w:t>I’m quite proud of</w:t>
+      </w:r>
+      <w:r>
+        <w:rPr>
+          <w:rFonts w:ascii="Roboto" w:eastAsia="Roboto" w:hAnsi="Roboto" w:cs="Roboto"/>
+          <w:sz w:val="20"/>
+          <w:szCs w:val="20"/>
+        </w:rPr>
+        <w:t xml:space="preserve"> how the UI came out, as it is my most complete one yet, and also</w:t>
+      </w:r>
+      <w:r>
+        <w:rPr>
+          <w:rFonts w:ascii="Roboto" w:eastAsia="Roboto" w:hAnsi="Roboto" w:cs="Roboto"/>
+          <w:sz w:val="20"/>
+          <w:szCs w:val="20"/>
+        </w:rPr>
+        <w:t xml:space="preserve"> the additional features I was able to add to the recipe model, such as intuitively adding and formatting ingredients and steps for each recipe.</w:t>
+      </w:r>
+    </w:p>
+    <w:p>
+      <w:pPr>
+        <w:spacing w:after="0" w:line="360" w:lineRule="auto"/>
+        <w:ind w:left="1440"/>
+      </w:pPr>
+    </w:p>
+    <w:p>
+      <w:pPr>
+        <w:numPr>
+          <w:ilvl w:val="1"/>
+          <w:numId w:val="25"/>
+        </w:numPr>
+        <w:spacing w:after="0" w:line="360" w:lineRule="auto"/>
+        <w:rPr>
+          <w:b/>
+          <w:bCs/>
+        </w:rPr>
+      </w:pPr>
+      <w:r>
+        <w:rPr>
+          <w:rFonts w:ascii="Roboto" w:eastAsia="Roboto" w:hAnsi="Roboto" w:cs="Roboto"/>
+          <w:b/>
+          <w:bCs/>
+          <w:sz w:val="20"/>
+          <w:szCs w:val="20"/>
+        </w:rPr>
+        <w:t xml:space="preserve">What was the most challenging aspect of this Achievement? </w:t>
+      </w:r>
+    </w:p>
+    <w:p>
+      <w:pPr>
+        <w:spacing w:after="0" w:line="360" w:lineRule="auto"/>
+        <w:ind w:left="1440"/>
+        <w:rPr>
+          <w:rFonts w:ascii="Roboto" w:eastAsia="Roboto" w:hAnsi="Roboto" w:cs="Roboto"/>
+          <w:sz w:val="20"/>
+          <w:szCs w:val="20"/>
+        </w:rPr>
+      </w:pPr>
+      <w:r>
+        <w:rPr>
+          <w:rFonts w:ascii="Roboto" w:eastAsia="Roboto" w:hAnsi="Roboto" w:cs="Roboto"/>
+          <w:sz w:val="20"/>
+          <w:szCs w:val="20"/>
+        </w:rPr>
+        <w:t xml:space="preserve">The most challenging part as is with learning any new framework is the workflow and </w:t>
+      </w:r>
+      <w:r>
+        <w:rPr>
+          <w:rFonts w:ascii="Roboto" w:eastAsia="Roboto" w:hAnsi="Roboto" w:cs="Roboto"/>
+          <w:sz w:val="20"/>
+          <w:szCs w:val="20"/>
+        </w:rPr>
+        <w:t>the many quirks and different methods it uses to achieve different tasks, which varies quite a lot from framework to framework.</w:t>
+      </w:r>
+    </w:p>
+    <w:p>
+      <w:pPr>
+        <w:spacing w:after="0" w:line="360" w:lineRule="auto"/>
+        <w:ind w:left="1440"/>
+      </w:pPr>
+    </w:p>
+    <w:p>
+      <w:pPr>
+        <w:numPr>
+          <w:ilvl w:val="1"/>
+          <w:numId w:val="25"/>
+        </w:numPr>
+        <w:spacing w:after="0" w:line="360" w:lineRule="auto"/>
+        <w:rPr>
+          <w:b/>
+          <w:bCs/>
+        </w:rPr>
+      </w:pPr>
+      <w:r>
+        <w:rPr>
+          <w:rFonts w:ascii="Roboto" w:eastAsia="Roboto" w:hAnsi="Roboto" w:cs="Roboto"/>
+          <w:b/>
+          <w:bCs/>
+          <w:sz w:val="20"/>
+          <w:szCs w:val="20"/>
+        </w:rPr>
+        <w:t>Did this Achievement meet your expectations? Did it give you the confidence to start working with your new Django skills?</w:t>
+      </w:r>
+    </w:p>
+    <w:p>
+      <w:pPr>
+        <w:spacing w:after="0" w:line="360" w:lineRule="auto"/>
+        <w:ind w:left="1440"/>
+      </w:pPr>
+      <w:r>
+        <w:rPr>
+          <w:rFonts w:ascii="Roboto" w:eastAsia="Roboto" w:hAnsi="Roboto" w:cs="Roboto"/>
+          <w:sz w:val="20"/>
+          <w:szCs w:val="20"/>
+        </w:rPr>
+        <w:t>Although the course materials were fairly thorough, I feel like the parallel between building a bookstore app and then asking us to build a recipe app was quite confusing at times, and I feel like code examples and explanations could be given more frequently. Despite that I feel like I gained a good amount of experience with Django and a solid foundation to keep building on.</w:t>
+      </w:r>
+    </w:p>
+    <w:p>
+      <w:pPr>
         <w:spacing w:after="0" w:line="360" w:lineRule="auto"/>
         <w:ind w:left="720"/>
       </w:pPr>
@@ -9240,6 +9829,146 @@
     </w:lvl>
   </w:abstractNum>
   <w:abstractNum w:abstractNumId="7" w15:restartNumberingAfterBreak="0">
+    <w:nsid w:val="22D90BA1"/>
+    <w:multiLevelType w:val="multilevel"/>
+    <w:tmpl w:val="B93CACA0"/>
+    <w:lvl w:ilvl="0">
+      <w:start w:val="1"/>
+      <w:numFmt w:val="decimal"/>
+      <w:lvlText w:val="%1."/>
+      <w:lvlJc w:val="left"/>
+      <w:pPr>
+        <w:ind w:left="720" w:hanging="360"/>
+      </w:pPr>
+      <w:rPr>
+        <w:strike w:val="0"/>
+        <w:dstrike w:val="0"/>
+        <w:u w:val="none"/>
+        <w:effect w:val="none"/>
+      </w:rPr>
+    </w:lvl>
+    <w:lvl w:ilvl="1">
+      <w:start w:val="1"/>
+      <w:numFmt w:val="lowerLetter"/>
+      <w:lvlText w:val="%2."/>
+      <w:lvlJc w:val="left"/>
+      <w:pPr>
+        <w:ind w:left="1440" w:hanging="360"/>
+      </w:pPr>
+      <w:rPr>
+        <w:strike w:val="0"/>
+        <w:dstrike w:val="0"/>
+        <w:u w:val="none"/>
+        <w:effect w:val="none"/>
+      </w:rPr>
+    </w:lvl>
+    <w:lvl w:ilvl="2">
+      <w:start w:val="1"/>
+      <w:numFmt w:val="lowerRoman"/>
+      <w:lvlText w:val="%3."/>
+      <w:lvlJc w:val="right"/>
+      <w:pPr>
+        <w:ind w:left="2160" w:hanging="360"/>
+      </w:pPr>
+      <w:rPr>
+        <w:strike w:val="0"/>
+        <w:dstrike w:val="0"/>
+        <w:u w:val="none"/>
+        <w:effect w:val="none"/>
+      </w:rPr>
+    </w:lvl>
+    <w:lvl w:ilvl="3">
+      <w:start w:val="1"/>
+      <w:numFmt w:val="decimal"/>
+      <w:lvlText w:val="%4."/>
+      <w:lvlJc w:val="left"/>
+      <w:pPr>
+        <w:ind w:left="2880" w:hanging="360"/>
+      </w:pPr>
+      <w:rPr>
+        <w:strike w:val="0"/>
+        <w:dstrike w:val="0"/>
+        <w:u w:val="none"/>
+        <w:effect w:val="none"/>
+      </w:rPr>
+    </w:lvl>
+    <w:lvl w:ilvl="4">
+      <w:start w:val="1"/>
+      <w:numFmt w:val="lowerLetter"/>
+      <w:lvlText w:val="%5."/>
+      <w:lvlJc w:val="left"/>
+      <w:pPr>
+        <w:ind w:left="3600" w:hanging="360"/>
+      </w:pPr>
+      <w:rPr>
+        <w:strike w:val="0"/>
+        <w:dstrike w:val="0"/>
+        <w:u w:val="none"/>
+        <w:effect w:val="none"/>
+      </w:rPr>
+    </w:lvl>
+    <w:lvl w:ilvl="5">
+      <w:start w:val="1"/>
+      <w:numFmt w:val="lowerRoman"/>
+      <w:lvlText w:val="%6."/>
+      <w:lvlJc w:val="right"/>
+      <w:pPr>
+        <w:ind w:left="4320" w:hanging="360"/>
+      </w:pPr>
+      <w:rPr>
+        <w:strike w:val="0"/>
+        <w:dstrike w:val="0"/>
+        <w:u w:val="none"/>
+        <w:effect w:val="none"/>
+      </w:rPr>
+    </w:lvl>
+    <w:lvl w:ilvl="6">
+      <w:start w:val="1"/>
+      <w:numFmt w:val="decimal"/>
+      <w:lvlText w:val="%7."/>
+      <w:lvlJc w:val="left"/>
+      <w:pPr>
+        <w:ind w:left="5040" w:hanging="360"/>
+      </w:pPr>
+      <w:rPr>
+        <w:strike w:val="0"/>
+        <w:dstrike w:val="0"/>
+        <w:u w:val="none"/>
+        <w:effect w:val="none"/>
+      </w:rPr>
+    </w:lvl>
+    <w:lvl w:ilvl="7">
+      <w:start w:val="1"/>
+      <w:numFmt w:val="lowerLetter"/>
+      <w:lvlText w:val="%8."/>
+      <w:lvlJc w:val="left"/>
+      <w:pPr>
+        <w:ind w:left="5760" w:hanging="360"/>
+      </w:pPr>
+      <w:rPr>
+        <w:strike w:val="0"/>
+        <w:dstrike w:val="0"/>
+        <w:u w:val="none"/>
+        <w:effect w:val="none"/>
+      </w:rPr>
+    </w:lvl>
+    <w:lvl w:ilvl="8">
+      <w:start w:val="1"/>
+      <w:numFmt w:val="lowerRoman"/>
+      <w:lvlText w:val="%9."/>
+      <w:lvlJc w:val="right"/>
+      <w:pPr>
+        <w:ind w:left="6480" w:hanging="360"/>
+      </w:pPr>
+      <w:rPr>
+        <w:strike w:val="0"/>
+        <w:dstrike w:val="0"/>
+        <w:u w:val="none"/>
+        <w:effect w:val="none"/>
+      </w:rPr>
+    </w:lvl>
+  </w:abstractNum>
+  <w:abstractNum w:abstractNumId="8" w15:restartNumberingAfterBreak="0">
     <w:nsid w:val="2A360E76"/>
     <w:multiLevelType w:val="multilevel"/>
     <w:tmpl w:val="E1F4CE66"/>
@@ -9379,7 +10108,7 @@
       </w:rPr>
     </w:lvl>
   </w:abstractNum>
-  <w:abstractNum w:abstractNumId="8" w15:restartNumberingAfterBreak="0">
+  <w:abstractNum w:abstractNumId="9" w15:restartNumberingAfterBreak="0">
     <w:nsid w:val="2C0271CB"/>
     <w:multiLevelType w:val="multilevel"/>
     <w:tmpl w:val="C5A295A8"/>
@@ -9519,7 +10248,7 @@
       </w:rPr>
     </w:lvl>
   </w:abstractNum>
-  <w:abstractNum w:abstractNumId="9" w15:restartNumberingAfterBreak="0">
+  <w:abstractNum w:abstractNumId="10" w15:restartNumberingAfterBreak="0">
     <w:nsid w:val="3E3A6B37"/>
     <w:multiLevelType w:val="multilevel"/>
     <w:tmpl w:val="C5A295A8"/>
@@ -9659,7 +10388,7 @@
       </w:rPr>
     </w:lvl>
   </w:abstractNum>
-  <w:abstractNum w:abstractNumId="10" w15:restartNumberingAfterBreak="0">
+  <w:abstractNum w:abstractNumId="11" w15:restartNumberingAfterBreak="0">
     <w:nsid w:val="42A04841"/>
     <w:multiLevelType w:val="multilevel"/>
     <w:tmpl w:val="3AA41B5A"/>
@@ -9799,7 +10528,7 @@
       </w:rPr>
     </w:lvl>
   </w:abstractNum>
-  <w:abstractNum w:abstractNumId="11" w15:restartNumberingAfterBreak="0">
+  <w:abstractNum w:abstractNumId="12" w15:restartNumberingAfterBreak="0">
     <w:nsid w:val="4E8B7C93"/>
     <w:multiLevelType w:val="hybridMultilevel"/>
     <w:tmpl w:val="CE8A33DE"/>
@@ -9911,7 +10640,7 @@
       </w:rPr>
     </w:lvl>
   </w:abstractNum>
-  <w:abstractNum w:abstractNumId="12" w15:restartNumberingAfterBreak="0">
+  <w:abstractNum w:abstractNumId="13" w15:restartNumberingAfterBreak="0">
     <w:nsid w:val="540517EC"/>
     <w:multiLevelType w:val="hybridMultilevel"/>
     <w:tmpl w:val="CD3E6352"/>
@@ -10024,7 +10753,7 @@
       </w:rPr>
     </w:lvl>
   </w:abstractNum>
-  <w:abstractNum w:abstractNumId="13" w15:restartNumberingAfterBreak="0">
+  <w:abstractNum w:abstractNumId="14" w15:restartNumberingAfterBreak="0">
     <w:nsid w:val="580A3375"/>
     <w:multiLevelType w:val="multilevel"/>
     <w:tmpl w:val="9B407732"/>
@@ -10164,7 +10893,7 @@
       </w:rPr>
     </w:lvl>
   </w:abstractNum>
-  <w:abstractNum w:abstractNumId="14" w15:restartNumberingAfterBreak="0">
+  <w:abstractNum w:abstractNumId="15" w15:restartNumberingAfterBreak="0">
     <w:nsid w:val="585918B8"/>
     <w:multiLevelType w:val="multilevel"/>
     <w:tmpl w:val="ED186E40"/>
@@ -10304,7 +11033,7 @@
       </w:rPr>
     </w:lvl>
   </w:abstractNum>
-  <w:abstractNum w:abstractNumId="15" w15:restartNumberingAfterBreak="0">
+  <w:abstractNum w:abstractNumId="16" w15:restartNumberingAfterBreak="0">
     <w:nsid w:val="5F7E31C5"/>
     <w:multiLevelType w:val="multilevel"/>
     <w:tmpl w:val="33745CC8"/>
@@ -10444,7 +11173,7 @@
       </w:rPr>
     </w:lvl>
   </w:abstractNum>
-  <w:abstractNum w:abstractNumId="16" w15:restartNumberingAfterBreak="0">
+  <w:abstractNum w:abstractNumId="17" w15:restartNumberingAfterBreak="0">
     <w:nsid w:val="64403B83"/>
     <w:multiLevelType w:val="hybridMultilevel"/>
     <w:tmpl w:val="83A24080"/>
@@ -10533,7 +11262,7 @@
       </w:pPr>
     </w:lvl>
   </w:abstractNum>
-  <w:abstractNum w:abstractNumId="17" w15:restartNumberingAfterBreak="0">
+  <w:abstractNum w:abstractNumId="18" w15:restartNumberingAfterBreak="0">
     <w:nsid w:val="65246BD6"/>
     <w:multiLevelType w:val="multilevel"/>
     <w:tmpl w:val="9E022A72"/>
@@ -10673,7 +11402,7 @@
       </w:rPr>
     </w:lvl>
   </w:abstractNum>
-  <w:abstractNum w:abstractNumId="18" w15:restartNumberingAfterBreak="0">
+  <w:abstractNum w:abstractNumId="19" w15:restartNumberingAfterBreak="0">
     <w:nsid w:val="66F50347"/>
     <w:multiLevelType w:val="multilevel"/>
     <w:tmpl w:val="D2B27488"/>
@@ -10813,7 +11542,7 @@
       </w:rPr>
     </w:lvl>
   </w:abstractNum>
-  <w:abstractNum w:abstractNumId="19" w15:restartNumberingAfterBreak="0">
+  <w:abstractNum w:abstractNumId="20" w15:restartNumberingAfterBreak="0">
     <w:nsid w:val="67FE57C3"/>
     <w:multiLevelType w:val="hybridMultilevel"/>
     <w:tmpl w:val="17FED6A4"/>
@@ -10902,7 +11631,7 @@
       </w:pPr>
     </w:lvl>
   </w:abstractNum>
-  <w:abstractNum w:abstractNumId="20" w15:restartNumberingAfterBreak="0">
+  <w:abstractNum w:abstractNumId="21" w15:restartNumberingAfterBreak="0">
     <w:nsid w:val="69467857"/>
     <w:multiLevelType w:val="multilevel"/>
     <w:tmpl w:val="C39A9F2E"/>
@@ -11042,7 +11771,7 @@
       </w:rPr>
     </w:lvl>
   </w:abstractNum>
-  <w:abstractNum w:abstractNumId="21" w15:restartNumberingAfterBreak="0">
+  <w:abstractNum w:abstractNumId="22" w15:restartNumberingAfterBreak="0">
     <w:nsid w:val="69CB699A"/>
     <w:multiLevelType w:val="multilevel"/>
     <w:tmpl w:val="F0720E0C"/>
@@ -11183,7 +11912,7 @@
       </w:rPr>
     </w:lvl>
   </w:abstractNum>
-  <w:abstractNum w:abstractNumId="22" w15:restartNumberingAfterBreak="0">
+  <w:abstractNum w:abstractNumId="23" w15:restartNumberingAfterBreak="0">
     <w:nsid w:val="7ECA6716"/>
     <w:multiLevelType w:val="multilevel"/>
     <w:tmpl w:val="2A568CCA"/>
@@ -11323,7 +12052,7 @@
       </w:rPr>
     </w:lvl>
   </w:abstractNum>
-  <w:abstractNum w:abstractNumId="23" w15:restartNumberingAfterBreak="0">
+  <w:abstractNum w:abstractNumId="24" w15:restartNumberingAfterBreak="0">
     <w:nsid w:val="7FBB6ADB"/>
     <w:multiLevelType w:val="multilevel"/>
     <w:tmpl w:val="D2B27488"/>
@@ -11464,7 +12193,7 @@
     </w:lvl>
   </w:abstractNum>
   <w:num w:numId="1">
-    <w:abstractNumId w:val="17"/>
+    <w:abstractNumId w:val="18"/>
     <w:lvlOverride w:ilvl="0">
       <w:startOverride w:val="1"/>
     </w:lvlOverride>
@@ -11494,7 +12223,7 @@
     </w:lvlOverride>
   </w:num>
   <w:num w:numId="2">
-    <w:abstractNumId w:val="22"/>
+    <w:abstractNumId w:val="23"/>
     <w:lvlOverride w:ilvl="0">
       <w:startOverride w:val="1"/>
     </w:lvlOverride>
@@ -11524,13 +12253,13 @@
     </w:lvlOverride>
   </w:num>
   <w:num w:numId="3">
-    <w:abstractNumId w:val="16"/>
+    <w:abstractNumId w:val="17"/>
   </w:num>
   <w:num w:numId="4">
-    <w:abstractNumId w:val="19"/>
+    <w:abstractNumId w:val="20"/>
   </w:num>
   <w:num w:numId="5">
-    <w:abstractNumId w:val="9"/>
+    <w:abstractNumId w:val="10"/>
     <w:lvlOverride w:ilvl="0">
       <w:startOverride w:val="1"/>
     </w:lvlOverride>
@@ -11560,10 +12289,10 @@
     </w:lvlOverride>
   </w:num>
   <w:num w:numId="6">
-    <w:abstractNumId w:val="8"/>
+    <w:abstractNumId w:val="9"/>
   </w:num>
   <w:num w:numId="7">
-    <w:abstractNumId w:val="18"/>
+    <w:abstractNumId w:val="19"/>
     <w:lvlOverride w:ilvl="0">
       <w:startOverride w:val="1"/>
     </w:lvlOverride>
@@ -11593,13 +12322,13 @@
     </w:lvlOverride>
   </w:num>
   <w:num w:numId="8">
-    <w:abstractNumId w:val="14"/>
+    <w:abstractNumId w:val="15"/>
   </w:num>
   <w:num w:numId="9">
-    <w:abstractNumId w:val="23"/>
+    <w:abstractNumId w:val="24"/>
   </w:num>
   <w:num w:numId="10">
-    <w:abstractNumId w:val="21"/>
+    <w:abstractNumId w:val="22"/>
     <w:lvlOverride w:ilvl="0">
       <w:startOverride w:val="1"/>
     </w:lvlOverride>
@@ -11659,7 +12388,7 @@
     </w:lvlOverride>
   </w:num>
   <w:num w:numId="12">
-    <w:abstractNumId w:val="10"/>
+    <w:abstractNumId w:val="11"/>
     <w:lvlOverride w:ilvl="0">
       <w:startOverride w:val="1"/>
     </w:lvlOverride>
@@ -11689,7 +12418,7 @@
     </w:lvlOverride>
   </w:num>
   <w:num w:numId="13">
-    <w:abstractNumId w:val="7"/>
+    <w:abstractNumId w:val="8"/>
     <w:lvlOverride w:ilvl="0">
       <w:startOverride w:val="1"/>
     </w:lvlOverride>
@@ -11782,7 +12511,7 @@
     </w:lvlOverride>
   </w:num>
   <w:num w:numId="17">
-    <w:abstractNumId w:val="13"/>
+    <w:abstractNumId w:val="14"/>
     <w:lvlOverride w:ilvl="0">
       <w:startOverride w:val="1"/>
     </w:lvlOverride>
@@ -11845,10 +12574,10 @@
     <w:abstractNumId w:val="0"/>
   </w:num>
   <w:num w:numId="20">
-    <w:abstractNumId w:val="11"/>
+    <w:abstractNumId w:val="12"/>
   </w:num>
   <w:num w:numId="21">
-    <w:abstractNumId w:val="12"/>
+    <w:abstractNumId w:val="13"/>
   </w:num>
   <w:num w:numId="22">
     <w:abstractNumId w:val="4"/>
@@ -11881,7 +12610,7 @@
     </w:lvlOverride>
   </w:num>
   <w:num w:numId="23">
-    <w:abstractNumId w:val="20"/>
+    <w:abstractNumId w:val="21"/>
     <w:lvlOverride w:ilvl="0">
       <w:startOverride w:val="1"/>
     </w:lvlOverride>
@@ -11911,7 +12640,37 @@
     </w:lvlOverride>
   </w:num>
   <w:num w:numId="24">
-    <w:abstractNumId w:val="15"/>
+    <w:abstractNumId w:val="16"/>
+    <w:lvlOverride w:ilvl="0">
+      <w:startOverride w:val="1"/>
+    </w:lvlOverride>
+    <w:lvlOverride w:ilvl="1">
+      <w:startOverride w:val="1"/>
+    </w:lvlOverride>
+    <w:lvlOverride w:ilvl="2">
+      <w:startOverride w:val="1"/>
+    </w:lvlOverride>
+    <w:lvlOverride w:ilvl="3">
+      <w:startOverride w:val="1"/>
+    </w:lvlOverride>
+    <w:lvlOverride w:ilvl="4">
+      <w:startOverride w:val="1"/>
+    </w:lvlOverride>
+    <w:lvlOverride w:ilvl="5">
+      <w:startOverride w:val="1"/>
+    </w:lvlOverride>
+    <w:lvlOverride w:ilvl="6">
+      <w:startOverride w:val="1"/>
+    </w:lvlOverride>
+    <w:lvlOverride w:ilvl="7">
+      <w:startOverride w:val="1"/>
+    </w:lvlOverride>
+    <w:lvlOverride w:ilvl="8">
+      <w:startOverride w:val="1"/>
+    </w:lvlOverride>
+  </w:num>
+  <w:num w:numId="25">
+    <w:abstractNumId w:val="7"/>
     <w:lvlOverride w:ilvl="0">
       <w:startOverride w:val="1"/>
     </w:lvlOverride>
@@ -12341,7 +13100,7 @@
   <w:style w:type="paragraph" w:default="1" w:styleId="Normal">
     <w:name w:val="Normal"/>
     <w:qFormat/>
-    <w:rsid w:val="0061025C"/>
+    <w:rsid w:val="00523CF7"/>
   </w:style>
   <w:style w:type="paragraph" w:styleId="Heading2">
     <w:name w:val="heading 2"/>

</xml_diff>